<commit_message>
finish logic for duplicates reporter, py Assignment6
</commit_message>
<xml_diff>
--- a/csc-212/assignments/Assignment6/Assignment6.docx
+++ b/csc-212/assignments/Assignment6/Assignment6.docx
@@ -342,15 +342,7 @@
           <w:sz w:val="28"/>
           <w:szCs w:val="28"/>
         </w:rPr>
-        <w:t>a function that counts the number of times an</w:t>
-      </w:r>
-      <w:r>
-        <w:rPr>
-          <w:rFonts w:ascii="Times New Roman" w:hAnsi="Times New Roman" w:cs="Times New Roman"/>
-          <w:sz w:val="28"/>
-          <w:szCs w:val="28"/>
-        </w:rPr>
-        <w:t xml:space="preserve"> item occurs in the linked list</w:t>
+        <w:t>a function that counts the number of times an item occurs in the linked list</w:t>
       </w:r>
     </w:p>
     <w:p>
@@ -422,31 +414,7 @@
           <w:sz w:val="28"/>
           <w:szCs w:val="28"/>
         </w:rPr>
-        <w:t>Your main function</w:t>
-      </w:r>
-      <w:r>
-        <w:rPr>
-          <w:rFonts w:ascii="Times New Roman" w:hAnsi="Times New Roman" w:cs="Times New Roman"/>
-          <w:sz w:val="28"/>
-          <w:szCs w:val="28"/>
-        </w:rPr>
-        <w:t> </w:t>
-      </w:r>
-      <w:r>
-        <w:rPr>
-          <w:rFonts w:ascii="Times New Roman" w:hAnsi="Times New Roman" w:cs="Times New Roman"/>
-          <w:sz w:val="28"/>
-          <w:szCs w:val="28"/>
-        </w:rPr>
-        <w:t xml:space="preserve">should </w:t>
-      </w:r>
-      <w:r>
-        <w:rPr>
-          <w:rFonts w:ascii="Times New Roman" w:hAnsi="Times New Roman" w:cs="Times New Roman"/>
-          <w:sz w:val="28"/>
-          <w:szCs w:val="28"/>
-        </w:rPr>
-        <w:t>do the following:</w:t>
+        <w:t>Your main function should do the following:</w:t>
       </w:r>
     </w:p>
     <w:p>
@@ -673,7 +641,17 @@
           <w:sz w:val="28"/>
           <w:szCs w:val="28"/>
         </w:rPr>
-        <w:t>Display the linked list items</w:t>
+        <w:t>Disp</w:t>
+      </w:r>
+      <w:bookmarkStart w:id="0" w:name="_GoBack"/>
+      <w:bookmarkEnd w:id="0"/>
+      <w:r>
+        <w:rPr>
+          <w:rFonts w:ascii="Times New Roman" w:hAnsi="Times New Roman" w:cs="Times New Roman"/>
+          <w:sz w:val="28"/>
+          <w:szCs w:val="28"/>
+        </w:rPr>
+        <w:t>lay the linked list items</w:t>
       </w:r>
     </w:p>
     <w:p>
@@ -695,13 +673,15 @@
           <w:rFonts w:ascii="Times New Roman" w:hAnsi="Times New Roman" w:cs="Times New Roman"/>
           <w:sz w:val="28"/>
           <w:szCs w:val="28"/>
-        </w:rPr>
-      </w:pPr>
-      <w:r>
-        <w:rPr>
-          <w:rFonts w:ascii="Times New Roman" w:hAnsi="Times New Roman" w:cs="Times New Roman"/>
-          <w:sz w:val="28"/>
-          <w:szCs w:val="28"/>
+          <w:highlight w:val="yellow"/>
+        </w:rPr>
+      </w:pPr>
+      <w:r>
+        <w:rPr>
+          <w:rFonts w:ascii="Times New Roman" w:hAnsi="Times New Roman" w:cs="Times New Roman"/>
+          <w:sz w:val="28"/>
+          <w:szCs w:val="28"/>
+          <w:highlight w:val="yellow"/>
         </w:rPr>
         <w:t>D</w:t>
       </w:r>
@@ -710,6 +690,7 @@
           <w:rFonts w:ascii="Times New Roman" w:hAnsi="Times New Roman" w:cs="Times New Roman"/>
           <w:sz w:val="28"/>
           <w:szCs w:val="28"/>
+          <w:highlight w:val="yellow"/>
         </w:rPr>
         <w:t>isplay the number of occurrences of each item.</w:t>
       </w:r>
@@ -733,13 +714,15 @@
           <w:rFonts w:ascii="Times New Roman" w:hAnsi="Times New Roman" w:cs="Times New Roman"/>
           <w:sz w:val="28"/>
           <w:szCs w:val="28"/>
-        </w:rPr>
-      </w:pPr>
-      <w:r>
-        <w:rPr>
-          <w:rFonts w:ascii="Times New Roman" w:hAnsi="Times New Roman" w:cs="Times New Roman"/>
-          <w:sz w:val="28"/>
-          <w:szCs w:val="28"/>
+          <w:highlight w:val="yellow"/>
+        </w:rPr>
+      </w:pPr>
+      <w:r>
+        <w:rPr>
+          <w:rFonts w:ascii="Times New Roman" w:hAnsi="Times New Roman" w:cs="Times New Roman"/>
+          <w:sz w:val="28"/>
+          <w:szCs w:val="28"/>
+          <w:highlight w:val="yellow"/>
         </w:rPr>
         <w:t>D</w:t>
       </w:r>
@@ -748,6 +731,7 @@
           <w:rFonts w:ascii="Times New Roman" w:hAnsi="Times New Roman" w:cs="Times New Roman"/>
           <w:sz w:val="28"/>
           <w:szCs w:val="28"/>
+          <w:highlight w:val="yellow"/>
         </w:rPr>
         <w:t xml:space="preserve">elete the replicate items in the linked list </w:t>
       </w:r>
@@ -756,6 +740,7 @@
           <w:rFonts w:ascii="Times New Roman" w:hAnsi="Times New Roman" w:cs="Times New Roman"/>
           <w:sz w:val="28"/>
           <w:szCs w:val="28"/>
+          <w:highlight w:val="yellow"/>
         </w:rPr>
         <w:t>(i.e. leave one occurrence only of each item in the linked list)</w:t>
       </w:r>
@@ -787,17 +772,7 @@
           <w:sz w:val="28"/>
           <w:szCs w:val="28"/>
         </w:rPr>
-        <w:t xml:space="preserve">Display the final </w:t>
-      </w:r>
-      <w:bookmarkStart w:id="0" w:name="_GoBack"/>
-      <w:bookmarkEnd w:id="0"/>
-      <w:r>
-        <w:rPr>
-          <w:rFonts w:ascii="Times New Roman" w:hAnsi="Times New Roman" w:cs="Times New Roman"/>
-          <w:sz w:val="28"/>
-          <w:szCs w:val="28"/>
-        </w:rPr>
-        <w:t>linked list items that should be unique and sorted.</w:t>
+        <w:t>Display the final linked list items that should be unique and sorted.</w:t>
       </w:r>
     </w:p>
     <w:p>
@@ -857,39 +832,7 @@
           <w:sz w:val="28"/>
           <w:szCs w:val="28"/>
         </w:rPr>
-        <w:t>and</w:t>
-      </w:r>
-      <w:r>
-        <w:rPr>
-          <w:rFonts w:ascii="Times New Roman" w:hAnsi="Times New Roman" w:cs="Times New Roman"/>
-          <w:sz w:val="28"/>
-          <w:szCs w:val="28"/>
-        </w:rPr>
-        <w:t xml:space="preserve"> well-documented. It must begin with a title block includes problem definition. Each function must also begin with a title block that describes the</w:t>
-      </w:r>
-      <w:r>
-        <w:rPr>
-          <w:rFonts w:ascii="Times New Roman" w:hAnsi="Times New Roman" w:cs="Times New Roman"/>
-          <w:sz w:val="28"/>
-          <w:szCs w:val="28"/>
-        </w:rPr>
-        <w:t xml:space="preserve"> task</w:t>
-      </w:r>
-      <w:r>
-        <w:rPr>
-          <w:rFonts w:ascii="Times New Roman" w:hAnsi="Times New Roman" w:cs="Times New Roman"/>
-          <w:sz w:val="28"/>
-          <w:szCs w:val="28"/>
-        </w:rPr>
-        <w:t xml:space="preserve"> of the function, </w:t>
-      </w:r>
-      <w:r>
-        <w:rPr>
-          <w:rFonts w:ascii="Times New Roman" w:hAnsi="Times New Roman" w:cs="Times New Roman"/>
-          <w:sz w:val="28"/>
-          <w:szCs w:val="28"/>
-        </w:rPr>
-        <w:t>input parameters and return value.</w:t>
+        <w:t>and well-documented. It must begin with a title block includes problem definition. Each function must also begin with a title block that describes the task of the function, input parameters and return value.</w:t>
       </w:r>
     </w:p>
     <w:p>

</xml_diff>